<commit_message>
fix(fw): update patch and read me.
</commit_message>
<xml_diff>
--- a/patches/patch_zbit_flash_driver_and_low_voltage_detection/Readme.docx
+++ b/patches/patch_zbit_flash_driver_and_low_voltage_detection/Readme.docx
@@ -167,7 +167,32 @@
         <w:jc w:val="left"/>
       </w:pPr>
       <w:r>
-        <w:t xml:space="preserve">In order to </w:t>
+        <w:rPr>
+          <w:rFonts w:hint="eastAsia"/>
+        </w:rPr>
+        <w:t>N</w:t>
+      </w:r>
+      <w:r>
+        <w:t>ote: if you are developing base on V</w:t>
+      </w:r>
+      <w:proofErr w:type="gramStart"/>
+      <w:r>
+        <w:t>1.R</w:t>
+      </w:r>
+      <w:proofErr w:type="gramEnd"/>
+      <w:r>
+        <w:t>, please update to V1.S for all patch. Other version,</w:t>
+      </w:r>
+    </w:p>
+    <w:p>
+      <w:pPr>
+        <w:jc w:val="left"/>
+      </w:pPr>
+      <w:r>
+        <w:t>i</w:t>
+      </w:r>
+      <w:r>
+        <w:t xml:space="preserve">n order to </w:t>
       </w:r>
       <w:r>
         <w:t>update patch,</w:t>
@@ -1645,8 +1670,6 @@
       <w:r>
         <w:tab/>
       </w:r>
-      <w:bookmarkStart w:id="0" w:name="_GoBack"/>
-      <w:bookmarkEnd w:id="0"/>
     </w:p>
     <w:p>
       <w:pPr>
@@ -1749,6 +1772,1045 @@
         </w:drawing>
       </w:r>
     </w:p>
+    <w:p>
+      <w:pPr>
+        <w:pStyle w:val="a3"/>
+        <w:numPr>
+          <w:ilvl w:val="0"/>
+          <w:numId w:val="2"/>
+        </w:numPr>
+        <w:ind w:firstLineChars="0"/>
+        <w:jc w:val="left"/>
+        <w:rPr>
+          <w:b/>
+          <w:sz w:val="24"/>
+          <w:szCs w:val="24"/>
+        </w:rPr>
+      </w:pPr>
+      <w:r>
+        <w:rPr>
+          <w:b/>
+          <w:sz w:val="24"/>
+          <w:szCs w:val="24"/>
+        </w:rPr>
+        <w:t xml:space="preserve">Calibrate the flash </w:t>
+      </w:r>
+      <w:proofErr w:type="spellStart"/>
+      <w:r>
+        <w:rPr>
+          <w:b/>
+          <w:sz w:val="24"/>
+          <w:szCs w:val="24"/>
+        </w:rPr>
+        <w:t>vref</w:t>
+      </w:r>
+      <w:proofErr w:type="spellEnd"/>
+      <w:r>
+        <w:rPr>
+          <w:b/>
+          <w:sz w:val="24"/>
+          <w:szCs w:val="24"/>
+        </w:rPr>
+        <w:t xml:space="preserve"> according to the reading value from flash.</w:t>
+      </w:r>
+      <w:r>
+        <w:rPr>
+          <w:rFonts w:hint="eastAsia"/>
+          <w:b/>
+          <w:sz w:val="24"/>
+          <w:szCs w:val="24"/>
+        </w:rPr>
+        <w:t>：</w:t>
+      </w:r>
+    </w:p>
+    <w:p>
+      <w:pPr>
+        <w:pStyle w:val="a3"/>
+        <w:numPr>
+          <w:ilvl w:val="0"/>
+          <w:numId w:val="4"/>
+        </w:numPr>
+        <w:ind w:firstLineChars="0"/>
+        <w:jc w:val="left"/>
+      </w:pPr>
+      <w:r>
+        <w:t xml:space="preserve">replace </w:t>
+      </w:r>
+      <w:r>
+        <w:t>"</w:t>
+      </w:r>
+      <w:r>
+        <w:t xml:space="preserve"> </w:t>
+      </w:r>
+      <w:r>
+        <w:t>\</w:t>
+      </w:r>
+      <w:proofErr w:type="spellStart"/>
+      <w:r>
+        <w:t>proj</w:t>
+      </w:r>
+      <w:r>
+        <w:t>_lib</w:t>
+      </w:r>
+      <w:proofErr w:type="spellEnd"/>
+      <w:r>
+        <w:t>\</w:t>
+      </w:r>
+      <w:r>
+        <w:t>pm</w:t>
+      </w:r>
+      <w:r>
+        <w:t>_8258.</w:t>
+      </w:r>
+      <w:r>
+        <w:t>h</w:t>
+      </w:r>
+      <w:r>
+        <w:t>"</w:t>
+      </w:r>
+      <w:r>
+        <w:t xml:space="preserve"> </w:t>
+      </w:r>
+      <w:r>
+        <w:t>for V</w:t>
+      </w:r>
+      <w:proofErr w:type="gramStart"/>
+      <w:r>
+        <w:t>1.R</w:t>
+      </w:r>
+      <w:proofErr w:type="gramEnd"/>
+      <w:r>
+        <w:t>, or update</w:t>
+      </w:r>
+      <w:r>
+        <w:t xml:space="preserve"> </w:t>
+      </w:r>
+      <w:r>
+        <w:t xml:space="preserve">this </w:t>
+      </w:r>
+      <w:r>
+        <w:t xml:space="preserve">file </w:t>
+      </w:r>
+      <w:r>
+        <w:t xml:space="preserve"> to add codes in red.  </w:t>
+      </w:r>
+    </w:p>
+    <w:p>
+      <w:pPr>
+        <w:jc w:val="left"/>
+        <w:rPr>
+          <w:rFonts w:hint="eastAsia"/>
+        </w:rPr>
+      </w:pPr>
+      <w:r>
+        <w:rPr>
+          <w:noProof/>
+        </w:rPr>
+        <w:drawing>
+          <wp:inline distT="0" distB="0" distL="0" distR="0" wp14:anchorId="41448C89" wp14:editId="42A9FEB3">
+            <wp:extent cx="6400800" cy="4612183"/>
+            <wp:effectExtent l="0" t="0" r="0" b="0"/>
+            <wp:docPr id="2" name="图片 2"/>
+            <wp:cNvGraphicFramePr>
+              <a:graphicFrameLocks xmlns:a="http://schemas.openxmlformats.org/drawingml/2006/main" noChangeAspect="1"/>
+            </wp:cNvGraphicFramePr>
+            <a:graphic xmlns:a="http://schemas.openxmlformats.org/drawingml/2006/main">
+              <a:graphicData uri="http://schemas.openxmlformats.org/drawingml/2006/picture">
+                <pic:pic xmlns:pic="http://schemas.openxmlformats.org/drawingml/2006/picture">
+                  <pic:nvPicPr>
+                    <pic:cNvPr id="1" name=""/>
+                    <pic:cNvPicPr/>
+                  </pic:nvPicPr>
+                  <pic:blipFill>
+                    <a:blip r:embed="rId12"/>
+                    <a:stretch>
+                      <a:fillRect/>
+                    </a:stretch>
+                  </pic:blipFill>
+                  <pic:spPr>
+                    <a:xfrm>
+                      <a:off x="0" y="0"/>
+                      <a:ext cx="6412129" cy="4620346"/>
+                    </a:xfrm>
+                    <a:prstGeom prst="rect">
+                      <a:avLst/>
+                    </a:prstGeom>
+                  </pic:spPr>
+                </pic:pic>
+              </a:graphicData>
+            </a:graphic>
+          </wp:inline>
+        </w:drawing>
+      </w:r>
+    </w:p>
+    <w:p>
+      <w:pPr>
+        <w:pStyle w:val="a3"/>
+        <w:numPr>
+          <w:ilvl w:val="0"/>
+          <w:numId w:val="4"/>
+        </w:numPr>
+        <w:ind w:firstLineChars="0"/>
+        <w:jc w:val="left"/>
+      </w:pPr>
+      <w:r>
+        <w:t xml:space="preserve">replace </w:t>
+      </w:r>
+      <w:r>
+        <w:t>"</w:t>
+      </w:r>
+      <w:r>
+        <w:t xml:space="preserve"> </w:t>
+      </w:r>
+      <w:r>
+        <w:t>\</w:t>
+      </w:r>
+      <w:proofErr w:type="spellStart"/>
+      <w:r>
+        <w:t>proj</w:t>
+      </w:r>
+      <w:r>
+        <w:t>_lib</w:t>
+      </w:r>
+      <w:proofErr w:type="spellEnd"/>
+      <w:r>
+        <w:t>\</w:t>
+      </w:r>
+      <w:r>
+        <w:t>pm</w:t>
+      </w:r>
+      <w:r>
+        <w:t>_82</w:t>
+      </w:r>
+      <w:r>
+        <w:t>7</w:t>
+      </w:r>
+      <w:r>
+        <w:t>8.</w:t>
+      </w:r>
+      <w:r>
+        <w:t>h</w:t>
+      </w:r>
+      <w:r>
+        <w:t>"</w:t>
+      </w:r>
+      <w:r>
+        <w:t xml:space="preserve"> for V</w:t>
+      </w:r>
+      <w:proofErr w:type="gramStart"/>
+      <w:r>
+        <w:t>1.R</w:t>
+      </w:r>
+      <w:proofErr w:type="gramEnd"/>
+      <w:r>
+        <w:t>, or update</w:t>
+      </w:r>
+      <w:r>
+        <w:t xml:space="preserve"> </w:t>
+      </w:r>
+      <w:r>
+        <w:t xml:space="preserve">this </w:t>
+      </w:r>
+      <w:r>
+        <w:t xml:space="preserve">file </w:t>
+      </w:r>
+      <w:r>
+        <w:t xml:space="preserve"> to add </w:t>
+      </w:r>
+      <w:r>
+        <w:t>codes in red</w:t>
+      </w:r>
+      <w:r>
+        <w:t>.</w:t>
+      </w:r>
+    </w:p>
+    <w:p>
+      <w:pPr>
+        <w:jc w:val="left"/>
+        <w:rPr>
+          <w:rFonts w:hint="eastAsia"/>
+        </w:rPr>
+      </w:pPr>
+      <w:r>
+        <w:rPr>
+          <w:noProof/>
+        </w:rPr>
+        <w:lastRenderedPageBreak/>
+        <w:drawing>
+          <wp:inline distT="0" distB="0" distL="0" distR="0" wp14:anchorId="58C7F0B0" wp14:editId="2E9CE242">
+            <wp:extent cx="6353175" cy="4591633"/>
+            <wp:effectExtent l="0" t="0" r="0" b="0"/>
+            <wp:docPr id="3" name="图片 3"/>
+            <wp:cNvGraphicFramePr>
+              <a:graphicFrameLocks xmlns:a="http://schemas.openxmlformats.org/drawingml/2006/main" noChangeAspect="1"/>
+            </wp:cNvGraphicFramePr>
+            <a:graphic xmlns:a="http://schemas.openxmlformats.org/drawingml/2006/main">
+              <a:graphicData uri="http://schemas.openxmlformats.org/drawingml/2006/picture">
+                <pic:pic xmlns:pic="http://schemas.openxmlformats.org/drawingml/2006/picture">
+                  <pic:nvPicPr>
+                    <pic:cNvPr id="1" name=""/>
+                    <pic:cNvPicPr/>
+                  </pic:nvPicPr>
+                  <pic:blipFill>
+                    <a:blip r:embed="rId13"/>
+                    <a:stretch>
+                      <a:fillRect/>
+                    </a:stretch>
+                  </pic:blipFill>
+                  <pic:spPr>
+                    <a:xfrm>
+                      <a:off x="0" y="0"/>
+                      <a:ext cx="6381694" cy="4612245"/>
+                    </a:xfrm>
+                    <a:prstGeom prst="rect">
+                      <a:avLst/>
+                    </a:prstGeom>
+                  </pic:spPr>
+                </pic:pic>
+              </a:graphicData>
+            </a:graphic>
+          </wp:inline>
+        </w:drawing>
+      </w:r>
+    </w:p>
+    <w:p>
+      <w:pPr>
+        <w:pStyle w:val="a3"/>
+        <w:numPr>
+          <w:ilvl w:val="0"/>
+          <w:numId w:val="4"/>
+        </w:numPr>
+        <w:ind w:firstLineChars="0"/>
+        <w:jc w:val="left"/>
+      </w:pPr>
+      <w:r>
+        <w:rPr>
+          <w:rFonts w:hint="eastAsia"/>
+        </w:rPr>
+        <w:t>u</w:t>
+      </w:r>
+      <w:r>
+        <w:t>pdate the function “</w:t>
+      </w:r>
+      <w:proofErr w:type="spellStart"/>
+      <w:r>
+        <w:t>rf_link_slave_data_ota_</w:t>
+      </w:r>
+      <w:proofErr w:type="gramStart"/>
+      <w:r>
+        <w:t>save</w:t>
+      </w:r>
+      <w:proofErr w:type="spellEnd"/>
+      <w:r>
+        <w:t>(</w:t>
+      </w:r>
+      <w:proofErr w:type="gramEnd"/>
+      <w:r>
+        <w:t>)</w:t>
+      </w:r>
+      <w:r>
+        <w:t>” in file “</w:t>
+      </w:r>
+      <w:r>
+        <w:t>\vendor\common\</w:t>
+      </w:r>
+      <w:proofErr w:type="spellStart"/>
+      <w:r>
+        <w:t>common.c</w:t>
+      </w:r>
+      <w:proofErr w:type="spellEnd"/>
+      <w:r>
+        <w:t>” to add the codes in red.</w:t>
+      </w:r>
+    </w:p>
+    <w:p>
+      <w:pPr>
+        <w:jc w:val="left"/>
+        <w:rPr>
+          <w:rFonts w:hint="eastAsia"/>
+        </w:rPr>
+      </w:pPr>
+      <w:r>
+        <w:rPr>
+          <w:noProof/>
+        </w:rPr>
+        <w:drawing>
+          <wp:inline distT="0" distB="0" distL="0" distR="0" wp14:anchorId="54D75A8E" wp14:editId="7E8EF633">
+            <wp:extent cx="5274310" cy="2797810"/>
+            <wp:effectExtent l="0" t="0" r="2540" b="2540"/>
+            <wp:docPr id="9" name="图片 9"/>
+            <wp:cNvGraphicFramePr>
+              <a:graphicFrameLocks xmlns:a="http://schemas.openxmlformats.org/drawingml/2006/main" noChangeAspect="1"/>
+            </wp:cNvGraphicFramePr>
+            <a:graphic xmlns:a="http://schemas.openxmlformats.org/drawingml/2006/main">
+              <a:graphicData uri="http://schemas.openxmlformats.org/drawingml/2006/picture">
+                <pic:pic xmlns:pic="http://schemas.openxmlformats.org/drawingml/2006/picture">
+                  <pic:nvPicPr>
+                    <pic:cNvPr id="1" name=""/>
+                    <pic:cNvPicPr/>
+                  </pic:nvPicPr>
+                  <pic:blipFill>
+                    <a:blip r:embed="rId14"/>
+                    <a:stretch>
+                      <a:fillRect/>
+                    </a:stretch>
+                  </pic:blipFill>
+                  <pic:spPr>
+                    <a:xfrm>
+                      <a:off x="0" y="0"/>
+                      <a:ext cx="5274310" cy="2797810"/>
+                    </a:xfrm>
+                    <a:prstGeom prst="rect">
+                      <a:avLst/>
+                    </a:prstGeom>
+                  </pic:spPr>
+                </pic:pic>
+              </a:graphicData>
+            </a:graphic>
+          </wp:inline>
+        </w:drawing>
+      </w:r>
+    </w:p>
+    <w:p>
+      <w:pPr>
+        <w:pStyle w:val="a3"/>
+        <w:numPr>
+          <w:ilvl w:val="0"/>
+          <w:numId w:val="4"/>
+        </w:numPr>
+        <w:ind w:firstLineChars="0"/>
+        <w:jc w:val="left"/>
+      </w:pPr>
+      <w:r>
+        <w:rPr>
+          <w:rFonts w:hint="eastAsia"/>
+        </w:rPr>
+        <w:t>u</w:t>
+      </w:r>
+      <w:r>
+        <w:t>pdate file “</w:t>
+      </w:r>
+      <w:r>
+        <w:t>\vendor\common\</w:t>
+      </w:r>
+      <w:proofErr w:type="spellStart"/>
+      <w:r>
+        <w:t>user_config</w:t>
+      </w:r>
+      <w:r>
+        <w:t>.</w:t>
+      </w:r>
+      <w:r>
+        <w:t>h</w:t>
+      </w:r>
+      <w:bookmarkStart w:id="0" w:name="_GoBack"/>
+      <w:bookmarkEnd w:id="0"/>
+      <w:proofErr w:type="spellEnd"/>
+      <w:r>
+        <w:t>” to add the codes in red.</w:t>
+      </w:r>
+    </w:p>
+    <w:p>
+      <w:pPr>
+        <w:jc w:val="left"/>
+      </w:pPr>
+      <w:r>
+        <w:rPr>
+          <w:noProof/>
+        </w:rPr>
+        <w:lastRenderedPageBreak/>
+        <w:drawing>
+          <wp:inline distT="0" distB="0" distL="0" distR="0" wp14:anchorId="22F54F7C" wp14:editId="35F0B0C7">
+            <wp:extent cx="5274310" cy="1504315"/>
+            <wp:effectExtent l="0" t="0" r="2540" b="635"/>
+            <wp:docPr id="10" name="图片 10"/>
+            <wp:cNvGraphicFramePr>
+              <a:graphicFrameLocks xmlns:a="http://schemas.openxmlformats.org/drawingml/2006/main" noChangeAspect="1"/>
+            </wp:cNvGraphicFramePr>
+            <a:graphic xmlns:a="http://schemas.openxmlformats.org/drawingml/2006/main">
+              <a:graphicData uri="http://schemas.openxmlformats.org/drawingml/2006/picture">
+                <pic:pic xmlns:pic="http://schemas.openxmlformats.org/drawingml/2006/picture">
+                  <pic:nvPicPr>
+                    <pic:cNvPr id="1" name=""/>
+                    <pic:cNvPicPr/>
+                  </pic:nvPicPr>
+                  <pic:blipFill>
+                    <a:blip r:embed="rId15"/>
+                    <a:stretch>
+                      <a:fillRect/>
+                    </a:stretch>
+                  </pic:blipFill>
+                  <pic:spPr>
+                    <a:xfrm>
+                      <a:off x="0" y="0"/>
+                      <a:ext cx="5274310" cy="1504315"/>
+                    </a:xfrm>
+                    <a:prstGeom prst="rect">
+                      <a:avLst/>
+                    </a:prstGeom>
+                  </pic:spPr>
+                </pic:pic>
+              </a:graphicData>
+            </a:graphic>
+          </wp:inline>
+        </w:drawing>
+      </w:r>
+    </w:p>
+    <w:p>
+      <w:pPr>
+        <w:jc w:val="left"/>
+      </w:pPr>
+    </w:p>
+    <w:p>
+      <w:pPr>
+        <w:jc w:val="left"/>
+        <w:rPr>
+          <w:rFonts w:hint="eastAsia"/>
+        </w:rPr>
+      </w:pPr>
+      <w:r>
+        <w:rPr>
+          <w:noProof/>
+        </w:rPr>
+        <w:drawing>
+          <wp:inline distT="0" distB="0" distL="0" distR="0" wp14:anchorId="496188D4" wp14:editId="4EFE516F">
+            <wp:extent cx="5274310" cy="725170"/>
+            <wp:effectExtent l="0" t="0" r="2540" b="0"/>
+            <wp:docPr id="11" name="图片 11"/>
+            <wp:cNvGraphicFramePr>
+              <a:graphicFrameLocks xmlns:a="http://schemas.openxmlformats.org/drawingml/2006/main" noChangeAspect="1"/>
+            </wp:cNvGraphicFramePr>
+            <a:graphic xmlns:a="http://schemas.openxmlformats.org/drawingml/2006/main">
+              <a:graphicData uri="http://schemas.openxmlformats.org/drawingml/2006/picture">
+                <pic:pic xmlns:pic="http://schemas.openxmlformats.org/drawingml/2006/picture">
+                  <pic:nvPicPr>
+                    <pic:cNvPr id="1" name=""/>
+                    <pic:cNvPicPr/>
+                  </pic:nvPicPr>
+                  <pic:blipFill>
+                    <a:blip r:embed="rId16"/>
+                    <a:stretch>
+                      <a:fillRect/>
+                    </a:stretch>
+                  </pic:blipFill>
+                  <pic:spPr>
+                    <a:xfrm>
+                      <a:off x="0" y="0"/>
+                      <a:ext cx="5274310" cy="725170"/>
+                    </a:xfrm>
+                    <a:prstGeom prst="rect">
+                      <a:avLst/>
+                    </a:prstGeom>
+                  </pic:spPr>
+                </pic:pic>
+              </a:graphicData>
+            </a:graphic>
+          </wp:inline>
+        </w:drawing>
+      </w:r>
+    </w:p>
+    <w:p>
+      <w:pPr>
+        <w:pStyle w:val="a3"/>
+        <w:numPr>
+          <w:ilvl w:val="0"/>
+          <w:numId w:val="4"/>
+        </w:numPr>
+        <w:ind w:firstLineChars="0"/>
+        <w:jc w:val="left"/>
+      </w:pPr>
+      <w:r>
+        <w:rPr>
+          <w:rFonts w:hint="eastAsia"/>
+        </w:rPr>
+        <w:t>u</w:t>
+      </w:r>
+      <w:r>
+        <w:t>pdate the function “</w:t>
+      </w:r>
+      <w:proofErr w:type="gramStart"/>
+      <w:r>
+        <w:t>main</w:t>
+      </w:r>
+      <w:r>
+        <w:t>(</w:t>
+      </w:r>
+      <w:proofErr w:type="gramEnd"/>
+      <w:r>
+        <w:t>)</w:t>
+      </w:r>
+      <w:r>
+        <w:t>” in file “</w:t>
+      </w:r>
+      <w:r>
+        <w:t>\vendor\light_8258\</w:t>
+      </w:r>
+      <w:proofErr w:type="spellStart"/>
+      <w:r>
+        <w:t>main.c</w:t>
+      </w:r>
+      <w:proofErr w:type="spellEnd"/>
+      <w:r>
+        <w:t>” to add the codes in red.</w:t>
+      </w:r>
+    </w:p>
+    <w:p>
+      <w:pPr>
+        <w:jc w:val="left"/>
+        <w:rPr>
+          <w:rFonts w:hint="eastAsia"/>
+        </w:rPr>
+      </w:pPr>
+      <w:r>
+        <w:rPr>
+          <w:noProof/>
+        </w:rPr>
+        <w:drawing>
+          <wp:inline distT="0" distB="0" distL="0" distR="0" wp14:anchorId="7A67A3B7" wp14:editId="7500AD0C">
+            <wp:extent cx="3533333" cy="1333333"/>
+            <wp:effectExtent l="0" t="0" r="0" b="635"/>
+            <wp:docPr id="12" name="图片 12"/>
+            <wp:cNvGraphicFramePr>
+              <a:graphicFrameLocks xmlns:a="http://schemas.openxmlformats.org/drawingml/2006/main" noChangeAspect="1"/>
+            </wp:cNvGraphicFramePr>
+            <a:graphic xmlns:a="http://schemas.openxmlformats.org/drawingml/2006/main">
+              <a:graphicData uri="http://schemas.openxmlformats.org/drawingml/2006/picture">
+                <pic:pic xmlns:pic="http://schemas.openxmlformats.org/drawingml/2006/picture">
+                  <pic:nvPicPr>
+                    <pic:cNvPr id="1" name=""/>
+                    <pic:cNvPicPr/>
+                  </pic:nvPicPr>
+                  <pic:blipFill>
+                    <a:blip r:embed="rId17"/>
+                    <a:stretch>
+                      <a:fillRect/>
+                    </a:stretch>
+                  </pic:blipFill>
+                  <pic:spPr>
+                    <a:xfrm>
+                      <a:off x="0" y="0"/>
+                      <a:ext cx="3533333" cy="1333333"/>
+                    </a:xfrm>
+                    <a:prstGeom prst="rect">
+                      <a:avLst/>
+                    </a:prstGeom>
+                  </pic:spPr>
+                </pic:pic>
+              </a:graphicData>
+            </a:graphic>
+          </wp:inline>
+        </w:drawing>
+      </w:r>
+    </w:p>
+    <w:p>
+      <w:pPr>
+        <w:pStyle w:val="a3"/>
+        <w:numPr>
+          <w:ilvl w:val="0"/>
+          <w:numId w:val="4"/>
+        </w:numPr>
+        <w:ind w:firstLineChars="0"/>
+        <w:jc w:val="left"/>
+      </w:pPr>
+      <w:r>
+        <w:rPr>
+          <w:rFonts w:hint="eastAsia"/>
+        </w:rPr>
+        <w:t>u</w:t>
+      </w:r>
+      <w:r>
+        <w:t>pdate the function “</w:t>
+      </w:r>
+      <w:proofErr w:type="gramStart"/>
+      <w:r>
+        <w:t>main</w:t>
+      </w:r>
+      <w:r>
+        <w:t>(</w:t>
+      </w:r>
+      <w:proofErr w:type="gramEnd"/>
+      <w:r>
+        <w:t>)</w:t>
+      </w:r>
+      <w:r>
+        <w:t>” in file “</w:t>
+      </w:r>
+      <w:r>
+        <w:t>\vendor\light_82</w:t>
+      </w:r>
+      <w:r>
+        <w:t>7</w:t>
+      </w:r>
+      <w:r>
+        <w:t>8\</w:t>
+      </w:r>
+      <w:proofErr w:type="spellStart"/>
+      <w:r>
+        <w:t>main.c</w:t>
+      </w:r>
+      <w:proofErr w:type="spellEnd"/>
+      <w:r>
+        <w:t>” to add the codes in red.</w:t>
+      </w:r>
+    </w:p>
+    <w:p>
+      <w:pPr>
+        <w:jc w:val="left"/>
+      </w:pPr>
+      <w:r>
+        <w:rPr>
+          <w:noProof/>
+        </w:rPr>
+        <w:drawing>
+          <wp:inline distT="0" distB="0" distL="0" distR="0" wp14:anchorId="0F37A2C1" wp14:editId="646B83B4">
+            <wp:extent cx="3771429" cy="1400000"/>
+            <wp:effectExtent l="0" t="0" r="635" b="0"/>
+            <wp:docPr id="13" name="图片 13"/>
+            <wp:cNvGraphicFramePr>
+              <a:graphicFrameLocks xmlns:a="http://schemas.openxmlformats.org/drawingml/2006/main" noChangeAspect="1"/>
+            </wp:cNvGraphicFramePr>
+            <a:graphic xmlns:a="http://schemas.openxmlformats.org/drawingml/2006/main">
+              <a:graphicData uri="http://schemas.openxmlformats.org/drawingml/2006/picture">
+                <pic:pic xmlns:pic="http://schemas.openxmlformats.org/drawingml/2006/picture">
+                  <pic:nvPicPr>
+                    <pic:cNvPr id="1" name=""/>
+                    <pic:cNvPicPr/>
+                  </pic:nvPicPr>
+                  <pic:blipFill>
+                    <a:blip r:embed="rId18"/>
+                    <a:stretch>
+                      <a:fillRect/>
+                    </a:stretch>
+                  </pic:blipFill>
+                  <pic:spPr>
+                    <a:xfrm>
+                      <a:off x="0" y="0"/>
+                      <a:ext cx="3771429" cy="1400000"/>
+                    </a:xfrm>
+                    <a:prstGeom prst="rect">
+                      <a:avLst/>
+                    </a:prstGeom>
+                  </pic:spPr>
+                </pic:pic>
+              </a:graphicData>
+            </a:graphic>
+          </wp:inline>
+        </w:drawing>
+      </w:r>
+    </w:p>
+    <w:p>
+      <w:pPr>
+        <w:pStyle w:val="a3"/>
+        <w:numPr>
+          <w:ilvl w:val="0"/>
+          <w:numId w:val="4"/>
+        </w:numPr>
+        <w:ind w:firstLineChars="0"/>
+        <w:jc w:val="left"/>
+      </w:pPr>
+      <w:r>
+        <w:rPr>
+          <w:rFonts w:hint="eastAsia"/>
+        </w:rPr>
+        <w:t>u</w:t>
+      </w:r>
+      <w:r>
+        <w:t>pdate the function “</w:t>
+      </w:r>
+      <w:proofErr w:type="gramStart"/>
+      <w:r>
+        <w:t>main</w:t>
+      </w:r>
+      <w:r>
+        <w:t>(</w:t>
+      </w:r>
+      <w:proofErr w:type="gramEnd"/>
+      <w:r>
+        <w:t>)</w:t>
+      </w:r>
+      <w:r>
+        <w:t>” in file “</w:t>
+      </w:r>
+      <w:r>
+        <w:t>\vendor\</w:t>
+      </w:r>
+      <w:proofErr w:type="spellStart"/>
+      <w:r>
+        <w:t>light_</w:t>
+      </w:r>
+      <w:r>
+        <w:t>gateway</w:t>
+      </w:r>
+      <w:proofErr w:type="spellEnd"/>
+      <w:r>
+        <w:t>\</w:t>
+      </w:r>
+      <w:proofErr w:type="spellStart"/>
+      <w:r>
+        <w:t>main.c</w:t>
+      </w:r>
+      <w:proofErr w:type="spellEnd"/>
+      <w:r>
+        <w:t>” to add the codes in red.</w:t>
+      </w:r>
+    </w:p>
+    <w:p>
+      <w:pPr>
+        <w:jc w:val="left"/>
+        <w:rPr>
+          <w:rFonts w:hint="eastAsia"/>
+        </w:rPr>
+      </w:pPr>
+      <w:r>
+        <w:rPr>
+          <w:noProof/>
+        </w:rPr>
+        <w:drawing>
+          <wp:inline distT="0" distB="0" distL="0" distR="0" wp14:anchorId="4CF6F5D0" wp14:editId="615992E0">
+            <wp:extent cx="5274310" cy="1157605"/>
+            <wp:effectExtent l="0" t="0" r="2540" b="4445"/>
+            <wp:docPr id="14" name="图片 14"/>
+            <wp:cNvGraphicFramePr>
+              <a:graphicFrameLocks xmlns:a="http://schemas.openxmlformats.org/drawingml/2006/main" noChangeAspect="1"/>
+            </wp:cNvGraphicFramePr>
+            <a:graphic xmlns:a="http://schemas.openxmlformats.org/drawingml/2006/main">
+              <a:graphicData uri="http://schemas.openxmlformats.org/drawingml/2006/picture">
+                <pic:pic xmlns:pic="http://schemas.openxmlformats.org/drawingml/2006/picture">
+                  <pic:nvPicPr>
+                    <pic:cNvPr id="1" name=""/>
+                    <pic:cNvPicPr/>
+                  </pic:nvPicPr>
+                  <pic:blipFill>
+                    <a:blip r:embed="rId19"/>
+                    <a:stretch>
+                      <a:fillRect/>
+                    </a:stretch>
+                  </pic:blipFill>
+                  <pic:spPr>
+                    <a:xfrm>
+                      <a:off x="0" y="0"/>
+                      <a:ext cx="5274310" cy="1157605"/>
+                    </a:xfrm>
+                    <a:prstGeom prst="rect">
+                      <a:avLst/>
+                    </a:prstGeom>
+                  </pic:spPr>
+                </pic:pic>
+              </a:graphicData>
+            </a:graphic>
+          </wp:inline>
+        </w:drawing>
+      </w:r>
+    </w:p>
+    <w:p>
+      <w:pPr>
+        <w:pStyle w:val="a3"/>
+        <w:numPr>
+          <w:ilvl w:val="0"/>
+          <w:numId w:val="4"/>
+        </w:numPr>
+        <w:ind w:firstLineChars="0"/>
+        <w:jc w:val="left"/>
+      </w:pPr>
+      <w:r>
+        <w:rPr>
+          <w:rFonts w:hint="eastAsia"/>
+        </w:rPr>
+        <w:t>u</w:t>
+      </w:r>
+      <w:r>
+        <w:t>pdate the function “</w:t>
+      </w:r>
+      <w:proofErr w:type="gramStart"/>
+      <w:r>
+        <w:t>main</w:t>
+      </w:r>
+      <w:r>
+        <w:t>(</w:t>
+      </w:r>
+      <w:proofErr w:type="gramEnd"/>
+      <w:r>
+        <w:t>)</w:t>
+      </w:r>
+      <w:r>
+        <w:t>” in file “</w:t>
+      </w:r>
+      <w:r>
+        <w:t>\vendor\</w:t>
+      </w:r>
+      <w:proofErr w:type="spellStart"/>
+      <w:r>
+        <w:t>light_</w:t>
+      </w:r>
+      <w:r>
+        <w:t>lpn</w:t>
+      </w:r>
+      <w:proofErr w:type="spellEnd"/>
+      <w:r>
+        <w:t>\</w:t>
+      </w:r>
+      <w:proofErr w:type="spellStart"/>
+      <w:r>
+        <w:t>main.c</w:t>
+      </w:r>
+      <w:proofErr w:type="spellEnd"/>
+      <w:r>
+        <w:t>” to add the codes in red.</w:t>
+      </w:r>
+    </w:p>
+    <w:p>
+      <w:pPr>
+        <w:jc w:val="left"/>
+        <w:rPr>
+          <w:rFonts w:hint="eastAsia"/>
+        </w:rPr>
+      </w:pPr>
+      <w:r>
+        <w:rPr>
+          <w:noProof/>
+        </w:rPr>
+        <w:lastRenderedPageBreak/>
+        <w:drawing>
+          <wp:inline distT="0" distB="0" distL="0" distR="0" wp14:anchorId="7AEE3988" wp14:editId="7D487EA5">
+            <wp:extent cx="5274310" cy="1254760"/>
+            <wp:effectExtent l="0" t="0" r="2540" b="2540"/>
+            <wp:docPr id="15" name="图片 15"/>
+            <wp:cNvGraphicFramePr>
+              <a:graphicFrameLocks xmlns:a="http://schemas.openxmlformats.org/drawingml/2006/main" noChangeAspect="1"/>
+            </wp:cNvGraphicFramePr>
+            <a:graphic xmlns:a="http://schemas.openxmlformats.org/drawingml/2006/main">
+              <a:graphicData uri="http://schemas.openxmlformats.org/drawingml/2006/picture">
+                <pic:pic xmlns:pic="http://schemas.openxmlformats.org/drawingml/2006/picture">
+                  <pic:nvPicPr>
+                    <pic:cNvPr id="1" name=""/>
+                    <pic:cNvPicPr/>
+                  </pic:nvPicPr>
+                  <pic:blipFill>
+                    <a:blip r:embed="rId20"/>
+                    <a:stretch>
+                      <a:fillRect/>
+                    </a:stretch>
+                  </pic:blipFill>
+                  <pic:spPr>
+                    <a:xfrm>
+                      <a:off x="0" y="0"/>
+                      <a:ext cx="5274310" cy="1254760"/>
+                    </a:xfrm>
+                    <a:prstGeom prst="rect">
+                      <a:avLst/>
+                    </a:prstGeom>
+                  </pic:spPr>
+                </pic:pic>
+              </a:graphicData>
+            </a:graphic>
+          </wp:inline>
+        </w:drawing>
+      </w:r>
+    </w:p>
+    <w:p>
+      <w:pPr>
+        <w:pStyle w:val="a3"/>
+        <w:numPr>
+          <w:ilvl w:val="0"/>
+          <w:numId w:val="4"/>
+        </w:numPr>
+        <w:ind w:firstLineChars="0"/>
+        <w:jc w:val="left"/>
+      </w:pPr>
+      <w:r>
+        <w:rPr>
+          <w:rFonts w:hint="eastAsia"/>
+        </w:rPr>
+        <w:t>u</w:t>
+      </w:r>
+      <w:r>
+        <w:t>pdate the function “</w:t>
+      </w:r>
+      <w:proofErr w:type="gramStart"/>
+      <w:r>
+        <w:t>main</w:t>
+      </w:r>
+      <w:r>
+        <w:t>(</w:t>
+      </w:r>
+      <w:proofErr w:type="gramEnd"/>
+      <w:r>
+        <w:t>)</w:t>
+      </w:r>
+      <w:r>
+        <w:t>” in file “</w:t>
+      </w:r>
+      <w:r>
+        <w:t>\vendor\</w:t>
+      </w:r>
+      <w:proofErr w:type="spellStart"/>
+      <w:r>
+        <w:t>light_</w:t>
+      </w:r>
+      <w:r>
+        <w:t>switch</w:t>
+      </w:r>
+      <w:proofErr w:type="spellEnd"/>
+      <w:r>
+        <w:t>\</w:t>
+      </w:r>
+      <w:proofErr w:type="spellStart"/>
+      <w:r>
+        <w:t>main.c</w:t>
+      </w:r>
+      <w:proofErr w:type="spellEnd"/>
+      <w:r>
+        <w:t>” to add the codes in red.</w:t>
+      </w:r>
+    </w:p>
+    <w:p>
+      <w:pPr>
+        <w:jc w:val="left"/>
+        <w:rPr>
+          <w:rFonts w:hint="eastAsia"/>
+        </w:rPr>
+      </w:pPr>
+      <w:r>
+        <w:rPr>
+          <w:noProof/>
+        </w:rPr>
+        <w:drawing>
+          <wp:inline distT="0" distB="0" distL="0" distR="0" wp14:anchorId="19738708" wp14:editId="738FB8C2">
+            <wp:extent cx="5274310" cy="1203960"/>
+            <wp:effectExtent l="0" t="0" r="2540" b="0"/>
+            <wp:docPr id="16" name="图片 16"/>
+            <wp:cNvGraphicFramePr>
+              <a:graphicFrameLocks xmlns:a="http://schemas.openxmlformats.org/drawingml/2006/main" noChangeAspect="1"/>
+            </wp:cNvGraphicFramePr>
+            <a:graphic xmlns:a="http://schemas.openxmlformats.org/drawingml/2006/main">
+              <a:graphicData uri="http://schemas.openxmlformats.org/drawingml/2006/picture">
+                <pic:pic xmlns:pic="http://schemas.openxmlformats.org/drawingml/2006/picture">
+                  <pic:nvPicPr>
+                    <pic:cNvPr id="1" name=""/>
+                    <pic:cNvPicPr/>
+                  </pic:nvPicPr>
+                  <pic:blipFill>
+                    <a:blip r:embed="rId21"/>
+                    <a:stretch>
+                      <a:fillRect/>
+                    </a:stretch>
+                  </pic:blipFill>
+                  <pic:spPr>
+                    <a:xfrm>
+                      <a:off x="0" y="0"/>
+                      <a:ext cx="5274310" cy="1203960"/>
+                    </a:xfrm>
+                    <a:prstGeom prst="rect">
+                      <a:avLst/>
+                    </a:prstGeom>
+                  </pic:spPr>
+                </pic:pic>
+              </a:graphicData>
+            </a:graphic>
+          </wp:inline>
+        </w:drawing>
+      </w:r>
+    </w:p>
     <w:sectPr>
       <w:pgSz w:w="11906" w:h="16838"/>
       <w:pgMar w:top="1440" w:right="1800" w:bottom="1440" w:left="1800" w:header="851" w:footer="992" w:gutter="0"/>
@@ -1940,7 +3002,7 @@
     </w:lvl>
   </w:abstractNum>
   <w:abstractNum w:abstractNumId="2" w15:restartNumberingAfterBreak="0">
-    <w:nsid w:val="53AF23B1"/>
+    <w:nsid w:val="530E7D94"/>
     <w:multiLevelType w:val="hybridMultilevel"/>
     <w:tmpl w:val="8A2AFA64"/>
     <w:lvl w:ilvl="0" w:tplc="04090011">
@@ -2028,14 +3090,106 @@
       </w:pPr>
     </w:lvl>
   </w:abstractNum>
+  <w:abstractNum w:abstractNumId="3" w15:restartNumberingAfterBreak="0">
+    <w:nsid w:val="53AF23B1"/>
+    <w:multiLevelType w:val="hybridMultilevel"/>
+    <w:tmpl w:val="8A2AFA64"/>
+    <w:lvl w:ilvl="0" w:tplc="04090011">
+      <w:start w:val="1"/>
+      <w:numFmt w:val="decimal"/>
+      <w:lvlText w:val="%1)"/>
+      <w:lvlJc w:val="left"/>
+      <w:pPr>
+        <w:ind w:left="360" w:hanging="360"/>
+      </w:pPr>
+      <w:rPr>
+        <w:rFonts w:hint="default"/>
+      </w:rPr>
+    </w:lvl>
+    <w:lvl w:ilvl="1" w:tplc="04090019" w:tentative="1">
+      <w:start w:val="1"/>
+      <w:numFmt w:val="lowerLetter"/>
+      <w:lvlText w:val="%2)"/>
+      <w:lvlJc w:val="left"/>
+      <w:pPr>
+        <w:ind w:left="840" w:hanging="420"/>
+      </w:pPr>
+    </w:lvl>
+    <w:lvl w:ilvl="2" w:tplc="0409001B" w:tentative="1">
+      <w:start w:val="1"/>
+      <w:numFmt w:val="lowerRoman"/>
+      <w:lvlText w:val="%3."/>
+      <w:lvlJc w:val="right"/>
+      <w:pPr>
+        <w:ind w:left="1260" w:hanging="420"/>
+      </w:pPr>
+    </w:lvl>
+    <w:lvl w:ilvl="3" w:tplc="0409000F" w:tentative="1">
+      <w:start w:val="1"/>
+      <w:numFmt w:val="decimal"/>
+      <w:lvlText w:val="%4."/>
+      <w:lvlJc w:val="left"/>
+      <w:pPr>
+        <w:ind w:left="1680" w:hanging="420"/>
+      </w:pPr>
+    </w:lvl>
+    <w:lvl w:ilvl="4" w:tplc="04090019" w:tentative="1">
+      <w:start w:val="1"/>
+      <w:numFmt w:val="lowerLetter"/>
+      <w:lvlText w:val="%5)"/>
+      <w:lvlJc w:val="left"/>
+      <w:pPr>
+        <w:ind w:left="2100" w:hanging="420"/>
+      </w:pPr>
+    </w:lvl>
+    <w:lvl w:ilvl="5" w:tplc="0409001B" w:tentative="1">
+      <w:start w:val="1"/>
+      <w:numFmt w:val="lowerRoman"/>
+      <w:lvlText w:val="%6."/>
+      <w:lvlJc w:val="right"/>
+      <w:pPr>
+        <w:ind w:left="2520" w:hanging="420"/>
+      </w:pPr>
+    </w:lvl>
+    <w:lvl w:ilvl="6" w:tplc="0409000F" w:tentative="1">
+      <w:start w:val="1"/>
+      <w:numFmt w:val="decimal"/>
+      <w:lvlText w:val="%7."/>
+      <w:lvlJc w:val="left"/>
+      <w:pPr>
+        <w:ind w:left="2940" w:hanging="420"/>
+      </w:pPr>
+    </w:lvl>
+    <w:lvl w:ilvl="7" w:tplc="04090019" w:tentative="1">
+      <w:start w:val="1"/>
+      <w:numFmt w:val="lowerLetter"/>
+      <w:lvlText w:val="%8)"/>
+      <w:lvlJc w:val="left"/>
+      <w:pPr>
+        <w:ind w:left="3360" w:hanging="420"/>
+      </w:pPr>
+    </w:lvl>
+    <w:lvl w:ilvl="8" w:tplc="0409001B" w:tentative="1">
+      <w:start w:val="1"/>
+      <w:numFmt w:val="lowerRoman"/>
+      <w:lvlText w:val="%9."/>
+      <w:lvlJc w:val="right"/>
+      <w:pPr>
+        <w:ind w:left="3780" w:hanging="420"/>
+      </w:pPr>
+    </w:lvl>
+  </w:abstractNum>
   <w:num w:numId="1">
-    <w:abstractNumId w:val="2"/>
+    <w:abstractNumId w:val="3"/>
   </w:num>
   <w:num w:numId="2">
     <w:abstractNumId w:val="0"/>
   </w:num>
   <w:num w:numId="3">
     <w:abstractNumId w:val="1"/>
+  </w:num>
+  <w:num w:numId="4">
+    <w:abstractNumId w:val="2"/>
   </w:num>
 </w:numbering>
 </file>
@@ -2741,7 +3895,7 @@
 </file>
 
 <file path=customXml/itemProps1.xml><?xml version="1.0" encoding="utf-8"?>
-<ds:datastoreItem xmlns:ds="http://schemas.openxmlformats.org/officeDocument/2006/customXml" ds:itemID="{3F554402-5BC7-4623-8D54-3E24A9796876}">
+<ds:datastoreItem xmlns:ds="http://schemas.openxmlformats.org/officeDocument/2006/customXml" ds:itemID="{ECB37047-D830-4EDA-A3C2-06FCB07A8D8F}">
   <ds:schemaRefs>
     <ds:schemaRef ds:uri="http://schemas.openxmlformats.org/officeDocument/2006/bibliography"/>
   </ds:schemaRefs>

</xml_diff>

<commit_message>
fix(fw): clean read me.
</commit_message>
<xml_diff>
--- a/patches/patch_zbit_flash_driver_and_low_voltage_detection/Readme.docx
+++ b/patches/patch_zbit_flash_driver_and_low_voltage_detection/Readme.docx
@@ -17,17 +17,13 @@
         <w:t xml:space="preserve">* @date    </w:t>
       </w:r>
       <w:r>
-        <w:t>March</w:t>
-      </w:r>
-      <w:r>
-        <w:t xml:space="preserve"> </w:t>
-      </w:r>
-      <w:r>
-        <w:t>2</w:t>
-      </w:r>
-      <w:r>
-        <w:t>9</w:t>
-      </w:r>
+        <w:t>Ma</w:t>
+      </w:r>
+      <w:r>
+        <w:t>y 06</w:t>
+      </w:r>
+      <w:bookmarkStart w:id="0" w:name="_GoBack"/>
+      <w:bookmarkEnd w:id="0"/>
       <w:r>
         <w:t>, 2021</w:t>
       </w:r>
@@ -173,7 +169,13 @@
         <w:t>N</w:t>
       </w:r>
       <w:r>
-        <w:t>ote: if you are developing base on V</w:t>
+        <w:t>ote: if you are developing base</w:t>
+      </w:r>
+      <w:r>
+        <w:t>d</w:t>
+      </w:r>
+      <w:r>
+        <w:t xml:space="preserve"> on V</w:t>
       </w:r>
       <w:proofErr w:type="gramStart"/>
       <w:r>
@@ -181,13 +183,17 @@
       </w:r>
       <w:proofErr w:type="gramEnd"/>
       <w:r>
-        <w:t>, please update to V1.S for all patch. Other version,</w:t>
-      </w:r>
-    </w:p>
-    <w:p>
-      <w:pPr>
-        <w:jc w:val="left"/>
-      </w:pPr>
+        <w:t>, please update to V1.S for all patch. Other version</w:t>
+      </w:r>
+      <w:r>
+        <w:t>s</w:t>
+      </w:r>
+      <w:r>
+        <w:t>,</w:t>
+      </w:r>
+      <w:r>
+        <w:t xml:space="preserve"> </w:t>
+      </w:r>
       <w:r>
         <w:t>i</w:t>
       </w:r>
@@ -203,69 +209,38 @@
     </w:p>
     <w:p>
       <w:pPr>
-        <w:pStyle w:val="a3"/>
+        <w:pStyle w:val="1"/>
         <w:numPr>
           <w:ilvl w:val="0"/>
-          <w:numId w:val="2"/>
+          <w:numId w:val="5"/>
         </w:numPr>
-        <w:ind w:firstLineChars="0"/>
-        <w:jc w:val="left"/>
-        <w:rPr>
-          <w:b/>
-          <w:sz w:val="24"/>
-          <w:szCs w:val="24"/>
-        </w:rPr>
-      </w:pPr>
-      <w:r>
-        <w:rPr>
-          <w:b/>
-          <w:sz w:val="24"/>
-          <w:szCs w:val="24"/>
-        </w:rPr>
+      </w:pPr>
+      <w:r>
         <w:t>U</w:t>
       </w:r>
       <w:r>
         <w:rPr>
           <w:rFonts w:hint="eastAsia"/>
-          <w:b/>
-          <w:sz w:val="24"/>
-          <w:szCs w:val="24"/>
         </w:rPr>
         <w:t>pdate</w:t>
       </w:r>
       <w:r>
-        <w:rPr>
-          <w:b/>
-          <w:sz w:val="24"/>
-          <w:szCs w:val="24"/>
-        </w:rPr>
         <w:t xml:space="preserve"> </w:t>
       </w:r>
       <w:r>
         <w:rPr>
           <w:rFonts w:hint="eastAsia"/>
-          <w:b/>
-          <w:sz w:val="24"/>
-          <w:szCs w:val="24"/>
         </w:rPr>
         <w:t>flash</w:t>
       </w:r>
       <w:r>
-        <w:rPr>
-          <w:b/>
-          <w:sz w:val="24"/>
-          <w:szCs w:val="24"/>
-        </w:rPr>
         <w:t xml:space="preserve"> </w:t>
       </w:r>
       <w:r>
         <w:rPr>
           <w:rFonts w:hint="eastAsia"/>
-          <w:b/>
-          <w:sz w:val="24"/>
-          <w:szCs w:val="24"/>
-        </w:rPr>
-        <w:t>driver：</w:t>
+        </w:rPr>
+        <w:t>driver</w:t>
       </w:r>
     </w:p>
     <w:p>
@@ -723,61 +698,29 @@
     </w:p>
     <w:p>
       <w:pPr>
-        <w:pStyle w:val="a3"/>
+        <w:pStyle w:val="1"/>
         <w:numPr>
           <w:ilvl w:val="0"/>
-          <w:numId w:val="2"/>
+          <w:numId w:val="5"/>
         </w:numPr>
-        <w:ind w:firstLineChars="0"/>
-        <w:jc w:val="left"/>
-        <w:rPr>
-          <w:b/>
-          <w:sz w:val="24"/>
-          <w:szCs w:val="24"/>
-        </w:rPr>
       </w:pPr>
       <w:r>
         <w:rPr>
           <w:rFonts w:hint="eastAsia"/>
-          <w:b/>
-          <w:sz w:val="24"/>
-          <w:szCs w:val="24"/>
         </w:rPr>
         <w:t>A</w:t>
       </w:r>
       <w:r>
         <w:rPr>
           <w:rFonts w:hint="eastAsia"/>
-          <w:b/>
-          <w:sz w:val="24"/>
-          <w:szCs w:val="24"/>
         </w:rPr>
         <w:t>dd</w:t>
       </w:r>
       <w:r>
-        <w:rPr>
-          <w:b/>
-          <w:sz w:val="24"/>
-          <w:szCs w:val="24"/>
-        </w:rPr>
         <w:t xml:space="preserve"> </w:t>
       </w:r>
       <w:r>
-        <w:rPr>
-          <w:b/>
-          <w:sz w:val="24"/>
-          <w:szCs w:val="24"/>
-        </w:rPr>
         <w:t>low voltage detection function</w:t>
-      </w:r>
-      <w:r>
-        <w:rPr>
-          <w:rFonts w:hint="eastAsia"/>
-          <w:b/>
-          <w:sz w:val="24"/>
-          <w:szCs w:val="24"/>
-        </w:rPr>
-        <w:t>：</w:t>
       </w:r>
     </w:p>
     <w:p>
@@ -1117,7 +1060,6 @@
         <w:rPr>
           <w:noProof/>
         </w:rPr>
-        <w:lastRenderedPageBreak/>
         <w:drawing>
           <wp:inline distT="0" distB="0" distL="0" distR="0" wp14:anchorId="2ED6FD34" wp14:editId="1B1E92A9">
             <wp:extent cx="3943350" cy="1301979"/>
@@ -1774,53 +1716,25 @@
     </w:p>
     <w:p>
       <w:pPr>
-        <w:pStyle w:val="a3"/>
+        <w:pStyle w:val="1"/>
         <w:numPr>
           <w:ilvl w:val="0"/>
-          <w:numId w:val="2"/>
+          <w:numId w:val="5"/>
         </w:numPr>
-        <w:ind w:firstLineChars="0"/>
-        <w:jc w:val="left"/>
-        <w:rPr>
-          <w:b/>
-          <w:sz w:val="24"/>
-          <w:szCs w:val="24"/>
-        </w:rPr>
-      </w:pPr>
-      <w:r>
-        <w:rPr>
-          <w:b/>
-          <w:sz w:val="24"/>
-          <w:szCs w:val="24"/>
-        </w:rPr>
+      </w:pPr>
+      <w:r>
         <w:t xml:space="preserve">Calibrate the flash </w:t>
       </w:r>
       <w:proofErr w:type="spellStart"/>
       <w:r>
-        <w:rPr>
-          <w:b/>
-          <w:sz w:val="24"/>
-          <w:szCs w:val="24"/>
-        </w:rPr>
         <w:t>vref</w:t>
       </w:r>
       <w:proofErr w:type="spellEnd"/>
       <w:r>
-        <w:rPr>
-          <w:b/>
-          <w:sz w:val="24"/>
-          <w:szCs w:val="24"/>
-        </w:rPr>
-        <w:t xml:space="preserve"> according to the reading value from flash.</w:t>
-      </w:r>
-      <w:r>
-        <w:rPr>
-          <w:rFonts w:hint="eastAsia"/>
-          <w:b/>
-          <w:sz w:val="24"/>
-          <w:szCs w:val="24"/>
-        </w:rPr>
-        <w:t>：</w:t>
+        <w:t xml:space="preserve"> according </w:t>
+      </w:r>
+      <w:r>
+        <w:t>to the reading value from flash</w:t>
       </w:r>
     </w:p>
     <w:p>
@@ -1869,23 +1783,20 @@
         <w:t>"</w:t>
       </w:r>
       <w:r>
+        <w:t xml:space="preserve"> for V</w:t>
+      </w:r>
+      <w:proofErr w:type="gramStart"/>
+      <w:r>
+        <w:t>1.R</w:t>
+      </w:r>
+      <w:proofErr w:type="gramEnd"/>
+      <w:r>
+        <w:t>, or update</w:t>
+      </w:r>
+      <w:r>
         <w:t xml:space="preserve"> </w:t>
       </w:r>
       <w:r>
-        <w:t>for V</w:t>
-      </w:r>
-      <w:proofErr w:type="gramStart"/>
-      <w:r>
-        <w:t>1.R</w:t>
-      </w:r>
-      <w:proofErr w:type="gramEnd"/>
-      <w:r>
-        <w:t>, or update</w:t>
-      </w:r>
-      <w:r>
-        <w:t xml:space="preserve"> </w:t>
-      </w:r>
-      <w:r>
         <w:t xml:space="preserve">this </w:t>
       </w:r>
       <w:r>
@@ -1898,9 +1809,6 @@
     <w:p>
       <w:pPr>
         <w:jc w:val="left"/>
-        <w:rPr>
-          <w:rFonts w:hint="eastAsia"/>
-        </w:rPr>
       </w:pPr>
       <w:r>
         <w:rPr>
@@ -2015,10 +1923,7 @@
         <w:t xml:space="preserve">file </w:t>
       </w:r>
       <w:r>
-        <w:t xml:space="preserve"> to add </w:t>
-      </w:r>
-      <w:r>
-        <w:t>codes in red</w:t>
+        <w:t xml:space="preserve"> to add codes in red</w:t>
       </w:r>
       <w:r>
         <w:t>.</w:t>
@@ -2027,9 +1932,6 @@
     <w:p>
       <w:pPr>
         <w:jc w:val="left"/>
-        <w:rPr>
-          <w:rFonts w:hint="eastAsia"/>
-        </w:rPr>
       </w:pPr>
       <w:r>
         <w:rPr>
@@ -2126,9 +2028,6 @@
     <w:p>
       <w:pPr>
         <w:jc w:val="left"/>
-        <w:rPr>
-          <w:rFonts w:hint="eastAsia"/>
-        </w:rPr>
       </w:pPr>
       <w:r>
         <w:rPr>
@@ -2203,8 +2102,6 @@
       <w:r>
         <w:t>h</w:t>
       </w:r>
-      <w:bookmarkStart w:id="0" w:name="_GoBack"/>
-      <w:bookmarkEnd w:id="0"/>
       <w:proofErr w:type="spellEnd"/>
       <w:r>
         <w:t>” to add the codes in red.</w:t>
@@ -2264,9 +2161,6 @@
     <w:p>
       <w:pPr>
         <w:jc w:val="left"/>
-        <w:rPr>
-          <w:rFonts w:hint="eastAsia"/>
-        </w:rPr>
       </w:pPr>
       <w:r>
         <w:rPr>
@@ -2357,9 +2251,6 @@
     <w:p>
       <w:pPr>
         <w:jc w:val="left"/>
-        <w:rPr>
-          <w:rFonts w:hint="eastAsia"/>
-        </w:rPr>
       </w:pPr>
       <w:r>
         <w:rPr>
@@ -2557,9 +2448,6 @@
     <w:p>
       <w:pPr>
         <w:jc w:val="left"/>
-        <w:rPr>
-          <w:rFonts w:hint="eastAsia"/>
-        </w:rPr>
       </w:pPr>
       <w:r>
         <w:rPr>
@@ -2661,9 +2549,6 @@
     <w:p>
       <w:pPr>
         <w:jc w:val="left"/>
-        <w:rPr>
-          <w:rFonts w:hint="eastAsia"/>
-        </w:rPr>
       </w:pPr>
       <w:r>
         <w:rPr>
@@ -2766,9 +2651,6 @@
     <w:p>
       <w:pPr>
         <w:jc w:val="left"/>
-        <w:rPr>
-          <w:rFonts w:hint="eastAsia"/>
-        </w:rPr>
       </w:pPr>
       <w:r>
         <w:rPr>
@@ -3002,6 +2884,95 @@
     </w:lvl>
   </w:abstractNum>
   <w:abstractNum w:abstractNumId="2" w15:restartNumberingAfterBreak="0">
+    <w:nsid w:val="41312EFF"/>
+    <w:multiLevelType w:val="hybridMultilevel"/>
+    <w:tmpl w:val="21CE5994"/>
+    <w:lvl w:ilvl="0" w:tplc="C2ACF128">
+      <w:start w:val="1"/>
+      <w:numFmt w:val="decimal"/>
+      <w:lvlText w:val="%1."/>
+      <w:lvlJc w:val="left"/>
+      <w:pPr>
+        <w:ind w:left="720" w:hanging="720"/>
+      </w:pPr>
+      <w:rPr>
+        <w:rFonts w:hint="default"/>
+      </w:rPr>
+    </w:lvl>
+    <w:lvl w:ilvl="1" w:tplc="04090019" w:tentative="1">
+      <w:start w:val="1"/>
+      <w:numFmt w:val="lowerLetter"/>
+      <w:lvlText w:val="%2)"/>
+      <w:lvlJc w:val="left"/>
+      <w:pPr>
+        <w:ind w:left="840" w:hanging="420"/>
+      </w:pPr>
+    </w:lvl>
+    <w:lvl w:ilvl="2" w:tplc="0409001B" w:tentative="1">
+      <w:start w:val="1"/>
+      <w:numFmt w:val="lowerRoman"/>
+      <w:lvlText w:val="%3."/>
+      <w:lvlJc w:val="right"/>
+      <w:pPr>
+        <w:ind w:left="1260" w:hanging="420"/>
+      </w:pPr>
+    </w:lvl>
+    <w:lvl w:ilvl="3" w:tplc="0409000F" w:tentative="1">
+      <w:start w:val="1"/>
+      <w:numFmt w:val="decimal"/>
+      <w:lvlText w:val="%4."/>
+      <w:lvlJc w:val="left"/>
+      <w:pPr>
+        <w:ind w:left="1680" w:hanging="420"/>
+      </w:pPr>
+    </w:lvl>
+    <w:lvl w:ilvl="4" w:tplc="04090019" w:tentative="1">
+      <w:start w:val="1"/>
+      <w:numFmt w:val="lowerLetter"/>
+      <w:lvlText w:val="%5)"/>
+      <w:lvlJc w:val="left"/>
+      <w:pPr>
+        <w:ind w:left="2100" w:hanging="420"/>
+      </w:pPr>
+    </w:lvl>
+    <w:lvl w:ilvl="5" w:tplc="0409001B" w:tentative="1">
+      <w:start w:val="1"/>
+      <w:numFmt w:val="lowerRoman"/>
+      <w:lvlText w:val="%6."/>
+      <w:lvlJc w:val="right"/>
+      <w:pPr>
+        <w:ind w:left="2520" w:hanging="420"/>
+      </w:pPr>
+    </w:lvl>
+    <w:lvl w:ilvl="6" w:tplc="0409000F" w:tentative="1">
+      <w:start w:val="1"/>
+      <w:numFmt w:val="decimal"/>
+      <w:lvlText w:val="%7."/>
+      <w:lvlJc w:val="left"/>
+      <w:pPr>
+        <w:ind w:left="2940" w:hanging="420"/>
+      </w:pPr>
+    </w:lvl>
+    <w:lvl w:ilvl="7" w:tplc="04090019" w:tentative="1">
+      <w:start w:val="1"/>
+      <w:numFmt w:val="lowerLetter"/>
+      <w:lvlText w:val="%8)"/>
+      <w:lvlJc w:val="left"/>
+      <w:pPr>
+        <w:ind w:left="3360" w:hanging="420"/>
+      </w:pPr>
+    </w:lvl>
+    <w:lvl w:ilvl="8" w:tplc="0409001B" w:tentative="1">
+      <w:start w:val="1"/>
+      <w:numFmt w:val="lowerRoman"/>
+      <w:lvlText w:val="%9."/>
+      <w:lvlJc w:val="right"/>
+      <w:pPr>
+        <w:ind w:left="3780" w:hanging="420"/>
+      </w:pPr>
+    </w:lvl>
+  </w:abstractNum>
+  <w:abstractNum w:abstractNumId="3" w15:restartNumberingAfterBreak="0">
     <w:nsid w:val="530E7D94"/>
     <w:multiLevelType w:val="hybridMultilevel"/>
     <w:tmpl w:val="8A2AFA64"/>
@@ -3090,7 +3061,7 @@
       </w:pPr>
     </w:lvl>
   </w:abstractNum>
-  <w:abstractNum w:abstractNumId="3" w15:restartNumberingAfterBreak="0">
+  <w:abstractNum w:abstractNumId="4" w15:restartNumberingAfterBreak="0">
     <w:nsid w:val="53AF23B1"/>
     <w:multiLevelType w:val="hybridMultilevel"/>
     <w:tmpl w:val="8A2AFA64"/>
@@ -3180,7 +3151,7 @@
     </w:lvl>
   </w:abstractNum>
   <w:num w:numId="1">
-    <w:abstractNumId w:val="3"/>
+    <w:abstractNumId w:val="4"/>
   </w:num>
   <w:num w:numId="2">
     <w:abstractNumId w:val="0"/>
@@ -3189,6 +3160,9 @@
     <w:abstractNumId w:val="1"/>
   </w:num>
   <w:num w:numId="4">
+    <w:abstractNumId w:val="3"/>
+  </w:num>
+  <w:num w:numId="5">
     <w:abstractNumId w:val="2"/>
   </w:num>
 </w:numbering>
@@ -3589,6 +3563,28 @@
       <w:jc w:val="both"/>
     </w:pPr>
   </w:style>
+  <w:style w:type="paragraph" w:styleId="1">
+    <w:name w:val="heading 1"/>
+    <w:basedOn w:val="a"/>
+    <w:next w:val="a"/>
+    <w:link w:val="10"/>
+    <w:uiPriority w:val="9"/>
+    <w:qFormat/>
+    <w:rsid w:val="00E8607F"/>
+    <w:pPr>
+      <w:keepNext/>
+      <w:keepLines/>
+      <w:spacing w:before="340" w:after="330" w:line="578" w:lineRule="auto"/>
+      <w:outlineLvl w:val="0"/>
+    </w:pPr>
+    <w:rPr>
+      <w:b/>
+      <w:bCs/>
+      <w:kern w:val="44"/>
+      <w:sz w:val="44"/>
+      <w:szCs w:val="44"/>
+    </w:rPr>
+  </w:style>
   <w:style w:type="character" w:default="1" w:styleId="a0">
     <w:name w:val="Default Paragraph Font"/>
     <w:uiPriority w:val="1"/>
@@ -3625,6 +3621,20 @@
     <w:pPr>
       <w:ind w:firstLineChars="200" w:firstLine="420"/>
     </w:pPr>
+  </w:style>
+  <w:style w:type="character" w:customStyle="1" w:styleId="10">
+    <w:name w:val="标题 1 字符"/>
+    <w:basedOn w:val="a0"/>
+    <w:link w:val="1"/>
+    <w:uiPriority w:val="9"/>
+    <w:rsid w:val="00E8607F"/>
+    <w:rPr>
+      <w:b/>
+      <w:bCs/>
+      <w:kern w:val="44"/>
+      <w:sz w:val="44"/>
+      <w:szCs w:val="44"/>
+    </w:rPr>
   </w:style>
 </w:styles>
 </file>
@@ -3895,7 +3905,7 @@
 </file>
 
 <file path=customXml/itemProps1.xml><?xml version="1.0" encoding="utf-8"?>
-<ds:datastoreItem xmlns:ds="http://schemas.openxmlformats.org/officeDocument/2006/customXml" ds:itemID="{ECB37047-D830-4EDA-A3C2-06FCB07A8D8F}">
+<ds:datastoreItem xmlns:ds="http://schemas.openxmlformats.org/officeDocument/2006/customXml" ds:itemID="{CFA36CA3-38F6-4B80-B51B-89EA4D97D119}">
   <ds:schemaRefs>
     <ds:schemaRef ds:uri="http://schemas.openxmlformats.org/officeDocument/2006/bibliography"/>
   </ds:schemaRefs>

</xml_diff>